<commit_message>
Add instructions for Muse setup on Mac
</commit_message>
<xml_diff>
--- a/mac_multi_devices_instructions_neurobrite.docx
+++ b/mac_multi_devices_instructions_neurobrite.docx
@@ -3,11 +3,6 @@
 <w:document xmlns:wpc="http://schemas.microsoft.com/office/word/2010/wordprocessingCanvas" xmlns:cx="http://schemas.microsoft.com/office/drawing/2014/chartex" xmlns:cx1="http://schemas.microsoft.com/office/drawing/2015/9/8/chartex" xmlns:cx2="http://schemas.microsoft.com/office/drawing/2015/10/21/chartex" xmlns:cx3="http://schemas.microsoft.com/office/drawing/2016/5/9/chartex" xmlns:cx4="http://schemas.microsoft.com/office/drawing/2016/5/10/chartex" xmlns:cx5="http://schemas.microsoft.com/office/drawing/2016/5/11/chartex" xmlns:cx6="http://schemas.microsoft.com/office/drawing/2016/5/12/chartex" xmlns:cx7="http://schemas.microsoft.com/office/drawing/2016/5/13/chartex" xmlns:cx8="http://schemas.microsoft.com/office/drawing/2016/5/14/chartex" xmlns:mc="http://schemas.openxmlformats.org/markup-compatibility/2006" xmlns:aink="http://schemas.microsoft.com/office/drawing/2016/ink" xmlns:am3d="http://schemas.microsoft.com/office/drawing/2017/model3d" xmlns:o="urn:schemas-microsoft-com:office:office" xmlns:r="http://schemas.openxmlformats.org/officeDocument/2006/relationships" xmlns:m="http://schemas.openxmlformats.org/officeDocument/2006/math" xmlns:v="urn:schemas-microsoft-com:vml" xmlns:wp14="http://schemas.microsoft.com/office/word/2010/wordprocessingDrawing" xmlns:wp="http://schemas.openxmlformats.org/drawingml/2006/wordprocessingDrawing" xmlns:w10="urn:schemas-microsoft-com:office:word" xmlns:w="http://schemas.openxmlformats.org/wordprocessingml/2006/main" xmlns:w14="http://schemas.microsoft.com/office/word/2010/wordml" xmlns:w15="http://schemas.microsoft.com/office/word/2012/wordml" xmlns:w16cid="http://schemas.microsoft.com/office/word/2016/wordml/cid" xmlns:w16se="http://schemas.microsoft.com/office/word/2015/wordml/symex" xmlns:wpg="http://schemas.microsoft.com/office/word/2010/wordprocessingGroup" xmlns:wpi="http://schemas.microsoft.com/office/word/2010/wordprocessingInk" xmlns:wne="http://schemas.microsoft.com/office/word/2006/wordml" xmlns:wps="http://schemas.microsoft.com/office/word/2010/wordprocessingShape" mc:Ignorable="w14 w15 w16se w16cid wp14">
   <w:body>
     <w:p>
-      <w:pPr>
-        <w:rPr>
-          <w:highlight w:val="yellow"/>
-        </w:rPr>
-      </w:pPr>
       <w:r>
         <w:t xml:space="preserve">This document is updated from </w:t>
       </w:r>
@@ -25,8 +20,16 @@
       <w:r>
         <w:t>.</w:t>
       </w:r>
-      <w:bookmarkStart w:id="0" w:name="_GoBack"/>
-      <w:bookmarkEnd w:id="0"/>
+    </w:p>
+    <w:p>
+      <w:pPr>
+        <w:rPr>
+          <w:highlight w:val="yellow"/>
+        </w:rPr>
+      </w:pPr>
+      <w:r>
+        <w:t>- Li Zhu, 06-03-2019</w:t>
+      </w:r>
     </w:p>
     <w:p>
       <w:pPr>
@@ -1368,8 +1371,14 @@
           <w:numId w:val="5"/>
         </w:numPr>
         <w:contextualSpacing/>
-      </w:pPr>
-      <w:r>
+        <w:rPr>
+          <w:strike/>
+        </w:rPr>
+      </w:pPr>
+      <w:r>
+        <w:rPr>
+          <w:strike/>
+        </w:rPr>
         <w:t>Run the following commands in the Terminal:</w:t>
       </w:r>
     </w:p>
@@ -1378,14 +1387,16 @@
         <w:ind w:left="720" w:firstLine="720"/>
         <w:rPr>
           <w:rFonts w:ascii="Consolas" w:eastAsia="Consolas" w:hAnsi="Consolas" w:cs="Consolas"/>
-          <w:color w:val="FF0000"/>
-          <w:sz w:val="20"/>
-          <w:szCs w:val="20"/>
-        </w:rPr>
-      </w:pPr>
-      <w:r>
-        <w:rPr>
-          <w:rFonts w:ascii="Consolas" w:eastAsia="Consolas" w:hAnsi="Consolas" w:cs="Consolas"/>
+          <w:strike/>
+          <w:color w:val="FF0000"/>
+          <w:sz w:val="20"/>
+          <w:szCs w:val="20"/>
+        </w:rPr>
+      </w:pPr>
+      <w:r>
+        <w:rPr>
+          <w:rFonts w:ascii="Consolas" w:eastAsia="Consolas" w:hAnsi="Consolas" w:cs="Consolas"/>
+          <w:strike/>
           <w:color w:val="FF0000"/>
           <w:sz w:val="20"/>
           <w:szCs w:val="20"/>
@@ -1398,14 +1409,16 @@
         <w:ind w:left="720" w:firstLine="720"/>
         <w:rPr>
           <w:rFonts w:ascii="Consolas" w:eastAsia="Consolas" w:hAnsi="Consolas" w:cs="Consolas"/>
-          <w:color w:val="FF0000"/>
-          <w:sz w:val="20"/>
-          <w:szCs w:val="20"/>
-        </w:rPr>
-      </w:pPr>
-      <w:r>
-        <w:rPr>
-          <w:rFonts w:ascii="Consolas" w:eastAsia="Consolas" w:hAnsi="Consolas" w:cs="Consolas"/>
+          <w:strike/>
+          <w:color w:val="FF0000"/>
+          <w:sz w:val="20"/>
+          <w:szCs w:val="20"/>
+        </w:rPr>
+      </w:pPr>
+      <w:r>
+        <w:rPr>
+          <w:rFonts w:ascii="Consolas" w:eastAsia="Consolas" w:hAnsi="Consolas" w:cs="Consolas"/>
+          <w:strike/>
           <w:color w:val="FF0000"/>
           <w:sz w:val="20"/>
           <w:szCs w:val="20"/>
@@ -1418,6 +1431,7 @@
         <w:ind w:left="720" w:firstLine="720"/>
         <w:rPr>
           <w:rFonts w:ascii="Consolas" w:eastAsia="Consolas" w:hAnsi="Consolas" w:cs="Consolas"/>
+          <w:strike/>
           <w:color w:val="FF0000"/>
           <w:sz w:val="20"/>
           <w:szCs w:val="20"/>
@@ -1427,6 +1441,7 @@
       <w:r>
         <w:rPr>
           <w:rFonts w:ascii="Consolas" w:eastAsia="Consolas" w:hAnsi="Consolas" w:cs="Consolas"/>
+          <w:strike/>
           <w:color w:val="FF0000"/>
           <w:sz w:val="20"/>
           <w:szCs w:val="20"/>
@@ -1437,6 +1452,7 @@
       <w:r>
         <w:rPr>
           <w:rFonts w:ascii="Consolas" w:eastAsia="Consolas" w:hAnsi="Consolas" w:cs="Consolas"/>
+          <w:strike/>
           <w:color w:val="FF0000"/>
           <w:sz w:val="20"/>
           <w:szCs w:val="20"/>
@@ -1449,14 +1465,16 @@
         <w:ind w:left="720" w:firstLine="720"/>
         <w:rPr>
           <w:rFonts w:ascii="Consolas" w:eastAsia="Consolas" w:hAnsi="Consolas" w:cs="Consolas"/>
-          <w:color w:val="FF0000"/>
-          <w:sz w:val="20"/>
-          <w:szCs w:val="20"/>
-        </w:rPr>
-      </w:pPr>
-      <w:r>
-        <w:rPr>
-          <w:rFonts w:ascii="Consolas" w:eastAsia="Consolas" w:hAnsi="Consolas" w:cs="Consolas"/>
+          <w:strike/>
+          <w:color w:val="FF0000"/>
+          <w:sz w:val="20"/>
+          <w:szCs w:val="20"/>
+        </w:rPr>
+      </w:pPr>
+      <w:r>
+        <w:rPr>
+          <w:rFonts w:ascii="Consolas" w:eastAsia="Consolas" w:hAnsi="Consolas" w:cs="Consolas"/>
+          <w:strike/>
           <w:color w:val="FF0000"/>
           <w:sz w:val="20"/>
           <w:szCs w:val="20"/>
@@ -1467,6 +1485,7 @@
       <w:r>
         <w:rPr>
           <w:rFonts w:ascii="Consolas" w:eastAsia="Consolas" w:hAnsi="Consolas" w:cs="Consolas"/>
+          <w:strike/>
           <w:color w:val="FF0000"/>
           <w:sz w:val="20"/>
           <w:szCs w:val="20"/>
@@ -1477,6 +1496,7 @@
       <w:r>
         <w:rPr>
           <w:rFonts w:ascii="Consolas" w:eastAsia="Consolas" w:hAnsi="Consolas" w:cs="Consolas"/>
+          <w:strike/>
           <w:color w:val="FF0000"/>
           <w:sz w:val="20"/>
           <w:szCs w:val="20"/>
@@ -1487,6 +1507,7 @@
       <w:r>
         <w:rPr>
           <w:rFonts w:ascii="Consolas" w:eastAsia="Consolas" w:hAnsi="Consolas" w:cs="Consolas"/>
+          <w:strike/>
           <w:color w:val="FF0000"/>
           <w:sz w:val="20"/>
           <w:szCs w:val="20"/>
@@ -1497,6 +1518,7 @@
       <w:r>
         <w:rPr>
           <w:rFonts w:ascii="Consolas" w:eastAsia="Consolas" w:hAnsi="Consolas" w:cs="Consolas"/>
+          <w:strike/>
           <w:color w:val="FF0000"/>
           <w:sz w:val="20"/>
           <w:szCs w:val="20"/>
@@ -1507,6 +1529,7 @@
       <w:r>
         <w:rPr>
           <w:rFonts w:ascii="Consolas" w:eastAsia="Consolas" w:hAnsi="Consolas" w:cs="Consolas"/>
+          <w:strike/>
           <w:color w:val="FF0000"/>
           <w:sz w:val="20"/>
           <w:szCs w:val="20"/>
@@ -1524,6 +1547,28 @@
           <w:szCs w:val="20"/>
         </w:rPr>
       </w:pPr>
+      <w:r>
+        <w:rPr>
+          <w:rFonts w:ascii="Consolas" w:eastAsia="Consolas" w:hAnsi="Consolas" w:cs="Consolas"/>
+          <w:color w:val="FF0000"/>
+          <w:sz w:val="20"/>
+          <w:szCs w:val="20"/>
+        </w:rPr>
+        <w:tab/>
+        <w:t># LZ 06-03-2019</w:t>
+      </w:r>
+    </w:p>
+    <w:p>
+      <w:pPr>
+        <w:rPr>
+          <w:rFonts w:ascii="Consolas" w:eastAsia="Consolas" w:hAnsi="Consolas" w:cs="Consolas"/>
+          <w:color w:val="FF0000"/>
+          <w:sz w:val="20"/>
+          <w:szCs w:val="20"/>
+        </w:rPr>
+      </w:pPr>
+      <w:bookmarkStart w:id="0" w:name="_GoBack"/>
+      <w:bookmarkEnd w:id="0"/>
     </w:p>
     <w:p>
       <w:pPr>
@@ -2331,6 +2376,7 @@
         <w:rPr>
           <w:noProof/>
         </w:rPr>
+        <w:lastRenderedPageBreak/>
         <w:drawing>
           <wp:inline distT="114300" distB="114300" distL="114300" distR="114300" wp14:anchorId="64BE12CF" wp14:editId="6AE46A4F">
             <wp:extent cx="5943600" cy="3302000"/>
@@ -2373,7 +2419,6 @@
         <w:rPr>
           <w:noProof/>
         </w:rPr>
-        <w:lastRenderedPageBreak/>
         <w:drawing>
           <wp:inline distT="114300" distB="114300" distL="114300" distR="114300" wp14:anchorId="57CF541B" wp14:editId="47DA6FF1">
             <wp:extent cx="5943600" cy="2082800"/>

</xml_diff>